<commit_message>
Started a table with study information
</commit_message>
<xml_diff>
--- a/tr/resources/Review by Rob Kronlund 2019.05.07.docx
+++ b/tr/resources/Review by Rob Kronlund 2019.05.07.docx
@@ -791,7 +791,11 @@
           <w:tcPr>
             <w:tcW w:w="4158" w:type="dxa"/>
           </w:tcPr>
-          <w:p/>
+          <w:p>
+            <w:r>
+              <w:t>Thanks.</w:t>
+            </w:r>
+          </w:p>
         </w:tc>
       </w:tr>
       <w:tr>
@@ -824,7 +828,23 @@
           <w:tcPr>
             <w:tcW w:w="4158" w:type="dxa"/>
           </w:tcPr>
-          <w:p/>
+          <w:p>
+            <w:r>
+              <w:t>Yes, added the ‘two-stage</w:t>
+            </w:r>
+            <w:r>
+              <w:t xml:space="preserve"> systematic</w:t>
+            </w:r>
+            <w:r>
+              <w:t>’ part to the report</w:t>
+            </w:r>
+            <w:r>
+              <w:t>, and a reference</w:t>
+            </w:r>
+            <w:r>
+              <w:t>.</w:t>
+            </w:r>
+          </w:p>
         </w:tc>
       </w:tr>
       <w:tr>
@@ -857,7 +877,11 @@
           <w:tcPr>
             <w:tcW w:w="4158" w:type="dxa"/>
           </w:tcPr>
-          <w:p/>
+          <w:p>
+            <w:r>
+              <w:t>Done: standard error of at most 25%.</w:t>
+            </w:r>
+          </w:p>
         </w:tc>
       </w:tr>
       <w:tr>
@@ -1316,7 +1340,11 @@
           <w:tcPr>
             <w:tcW w:w="4158" w:type="dxa"/>
           </w:tcPr>
-          <w:p/>
+          <w:p>
+            <w:r>
+              <w:t>No, this is just for the positioning of quadrats – the spawn length and width measurements account for the entire spawn.</w:t>
+            </w:r>
+          </w:p>
         </w:tc>
       </w:tr>
       <w:tr>
@@ -1681,7 +1709,11 @@
           <w:tcPr>
             <w:tcW w:w="4158" w:type="dxa"/>
           </w:tcPr>
-          <w:p/>
+          <w:p>
+            <w:r>
+              <w:t>EDA = exploratory data analysis (I think). I don’t think this is necessarily too problematic, but I have added this issue (i.e., compare mean to median) to the Future Research section.</w:t>
+            </w:r>
+          </w:p>
         </w:tc>
       </w:tr>
       <w:tr>
@@ -4066,7 +4098,13 @@
           <w:tcPr>
             <w:tcW w:w="4158" w:type="dxa"/>
           </w:tcPr>
-          <w:p/>
+          <w:p>
+            <w:r>
+              <w:t>Done.</w:t>
+            </w:r>
+            <w:bookmarkStart w:id="0" w:name="_GoBack"/>
+            <w:bookmarkEnd w:id="0"/>
+          </w:p>
         </w:tc>
       </w:tr>
       <w:tr>
@@ -4262,8 +4300,6 @@
               <w:lastRenderedPageBreak/>
               <w:t>Thanks.</w:t>
             </w:r>
-            <w:bookmarkStart w:id="0" w:name="_GoBack"/>
-            <w:bookmarkEnd w:id="0"/>
           </w:p>
         </w:tc>
       </w:tr>
@@ -5649,7 +5685,7 @@
 </file>
 
 <file path=customXml/itemProps1.xml><?xml version="1.0" encoding="utf-8"?>
-<ds:datastoreItem xmlns:ds="http://schemas.openxmlformats.org/officeDocument/2006/customXml" ds:itemID="{8C0E61F6-9317-4505-B4B5-91A9BA9DF7FF}">
+<ds:datastoreItem xmlns:ds="http://schemas.openxmlformats.org/officeDocument/2006/customXml" ds:itemID="{65267F7B-4A78-4533-A471-A4EA1C95F755}">
   <ds:schemaRefs>
     <ds:schemaRef ds:uri="http://schemas.openxmlformats.org/officeDocument/2006/bibliography"/>
   </ds:schemaRefs>

</xml_diff>